<commit_message>
Updated 3rd person db report
</commit_message>
<xml_diff>
--- a/Database report 3rd person.docx
+++ b/Database report 3rd person.docx
@@ -21,19 +21,16 @@
     </w:p>
     <w:p>
       <w:r>
-        <w:t xml:space="preserve">For this part of the </w:t>
-      </w:r>
-      <w:r>
-        <w:t>report,</w:t>
-      </w:r>
-      <w:r>
-        <w:t xml:space="preserve"> </w:t>
-      </w:r>
-      <w:r>
-        <w:t>we</w:t>
-      </w:r>
-      <w:r>
-        <w:t xml:space="preserve"> will go into detail about the </w:t>
+        <w:t xml:space="preserve">This part of the report </w:t>
+      </w:r>
+      <w:r>
+        <w:t>will go into detail about</w:t>
+      </w:r>
+      <w:r>
+        <w:t xml:space="preserve"> how</w:t>
+      </w:r>
+      <w:r>
+        <w:t xml:space="preserve"> the </w:t>
       </w:r>
       <w:r>
         <w:t>database fits into the project. The database plays a crucial part within the project as it is responsible for holding the information about the customer</w:t>
@@ -788,7 +785,7 @@
         <w:t xml:space="preserve">For the database management system, </w:t>
       </w:r>
       <w:r>
-        <w:t>we</w:t>
+        <w:t>the database developer</w:t>
       </w:r>
       <w:r>
         <w:t xml:space="preserve"> created a simple command line application</w:t>
@@ -809,7 +806,13 @@
         <w:t>a</w:t>
       </w:r>
       <w:r>
-        <w:t>ny serious problems can be passed to a administrator to be solved</w:t>
+        <w:t xml:space="preserve">ny serious problems can be passed to </w:t>
+      </w:r>
+      <w:r>
+        <w:t>an</w:t>
+      </w:r>
+      <w:r>
+        <w:t xml:space="preserve"> administrator to be solved</w:t>
       </w:r>
       <w:r>
         <w:t>.</w:t>
@@ -881,7 +884,13 @@
     </w:p>
     <w:p>
       <w:r>
-        <w:t xml:space="preserve">During the project we had issues integrating the database into the wix website. </w:t>
+        <w:t xml:space="preserve">During the project </w:t>
+      </w:r>
+      <w:r>
+        <w:t>there were</w:t>
+      </w:r>
+      <w:r>
+        <w:t xml:space="preserve"> issues integrating the database into the wix website. </w:t>
       </w:r>
       <w:r>
         <w:t>The database developer</w:t>

</xml_diff>